<commit_message>
I have made changes in the file
</commit_message>
<xml_diff>
--- a/AI_Documentation_naveerataj.docs.docx
+++ b/AI_Documentation_naveerataj.docs.docx
@@ -4,6 +4,12 @@
   <w:body>
     <w:p>
       <w:r>
+        <w:t>Part 2A.</w:t>
+      </w:r>
+    </w:p>
+    <w:p/>
+    <w:p>
+      <w:r>
         <w:t>hello AI</w:t>
       </w:r>
     </w:p>
@@ -378,6 +384,7 @@
     <w:p>
       <w:proofErr w:type="spellStart"/>
       <w:r>
+        <w:lastRenderedPageBreak/>
         <w:t>column_lit</w:t>
       </w:r>
       <w:proofErr w:type="spellEnd"/>
@@ -389,432 +396,432 @@
     <w:p>
       <w:proofErr w:type="spellStart"/>
       <w:r>
+        <w:t>df</w:t>
+      </w:r>
+      <w:proofErr w:type="spellEnd"/>
+      <w:r>
+        <w:t xml:space="preserve"> = </w:t>
+      </w:r>
+      <w:proofErr w:type="spellStart"/>
+      <w:proofErr w:type="gramStart"/>
+      <w:r>
+        <w:t>pd.DataFrame</w:t>
+      </w:r>
+      <w:proofErr w:type="spellEnd"/>
+      <w:proofErr w:type="gramEnd"/>
+      <w:r>
+        <w:t>(rows, columns=</w:t>
+      </w:r>
+      <w:proofErr w:type="spellStart"/>
+      <w:r>
+        <w:t>column_lit</w:t>
+      </w:r>
+      <w:proofErr w:type="spellEnd"/>
+      <w:r>
+        <w:t>)</w:t>
+      </w:r>
+    </w:p>
+    <w:p>
+      <w:r>
+        <w:t xml:space="preserve">If you share the full error message or the values of rows and </w:t>
+      </w:r>
+      <w:proofErr w:type="spellStart"/>
+      <w:r>
+        <w:t>column_lit</w:t>
+      </w:r>
+      <w:proofErr w:type="spellEnd"/>
+      <w:r>
+        <w:t>, I can give you a more exact fix. Would you like to do that?</w:t>
+      </w:r>
+    </w:p>
+    <w:p>
+      <w:r>
+        <w:t>4o</w:t>
+      </w:r>
+    </w:p>
+    <w:p>
+      <w:pPr>
+        <w:rPr>
+          <w:b/>
+          <w:bCs/>
+        </w:rPr>
+      </w:pPr>
+      <w:r>
+        <w:rPr>
+          <w:b/>
+          <w:bCs/>
+        </w:rPr>
+        <w:t>You said:</w:t>
+      </w:r>
+    </w:p>
+    <w:p>
+      <w:r>
+        <w:t xml:space="preserve">oh, sorry </w:t>
+      </w:r>
+      <w:proofErr w:type="spellStart"/>
+      <w:r>
+        <w:t>itsis</w:t>
+      </w:r>
+      <w:proofErr w:type="spellEnd"/>
+      <w:r>
+        <w:t xml:space="preserve"> the typo error. I had to write </w:t>
+      </w:r>
+      <w:proofErr w:type="gramStart"/>
+      <w:r>
+        <w:t>list</w:t>
+      </w:r>
+      <w:proofErr w:type="gramEnd"/>
+    </w:p>
+    <w:p>
+      <w:pPr>
+        <w:rPr>
+          <w:b/>
+          <w:bCs/>
+        </w:rPr>
+      </w:pPr>
+      <w:r>
+        <w:rPr>
+          <w:b/>
+          <w:bCs/>
+        </w:rPr>
+        <w:t>ChatGPT said:</w:t>
+      </w:r>
+    </w:p>
+    <w:p>
+      <w:r>
+        <w:t xml:space="preserve">Ah, that makes sense! </w:t>
+      </w:r>
+      <w:proofErr w:type="gramStart"/>
+      <w:r>
+        <w:t>Typos</w:t>
+      </w:r>
+      <w:proofErr w:type="gramEnd"/>
+      <w:r>
+        <w:t xml:space="preserve"> like that sneak in all the time — glad you caught it.</w:t>
+      </w:r>
+    </w:p>
+    <w:p>
+      <w:r>
+        <w:t>So just to confirm, you meant to write:</w:t>
+      </w:r>
+    </w:p>
+    <w:p>
+      <w:r>
+        <w:t>python</w:t>
+      </w:r>
+    </w:p>
+    <w:p>
+      <w:proofErr w:type="spellStart"/>
+      <w:r>
+        <w:t>CopyEdit</w:t>
+      </w:r>
+      <w:proofErr w:type="spellEnd"/>
+    </w:p>
+    <w:p>
+      <w:proofErr w:type="spellStart"/>
+      <w:r>
+        <w:t>df</w:t>
+      </w:r>
+      <w:proofErr w:type="spellEnd"/>
+      <w:r>
+        <w:t xml:space="preserve"> = </w:t>
+      </w:r>
+      <w:proofErr w:type="spellStart"/>
+      <w:proofErr w:type="gramStart"/>
+      <w:r>
+        <w:t>pd.DataFrame</w:t>
+      </w:r>
+      <w:proofErr w:type="spellEnd"/>
+      <w:proofErr w:type="gramEnd"/>
+      <w:r>
+        <w:t>(rows, columns=</w:t>
+      </w:r>
+      <w:proofErr w:type="spellStart"/>
+      <w:r>
+        <w:t>column_list</w:t>
+      </w:r>
+      <w:proofErr w:type="spellEnd"/>
+      <w:r>
+        <w:t>)</w:t>
+      </w:r>
+    </w:p>
+    <w:p>
+      <w:r>
+        <w:t xml:space="preserve">If you run into any more issues or need help cleaning or analyzing the data in your </w:t>
+      </w:r>
+      <w:proofErr w:type="spellStart"/>
+      <w:r>
+        <w:t>DataFrame</w:t>
+      </w:r>
+      <w:proofErr w:type="spellEnd"/>
+      <w:r>
+        <w:t>, I’m here for it. Are you planning to visualize the place mentions too?</w:t>
+      </w:r>
+    </w:p>
+    <w:p>
+      <w:r>
+        <w:t>4o</w:t>
+      </w:r>
+    </w:p>
+    <w:p>
+      <w:pPr>
+        <w:rPr>
+          <w:b/>
+          <w:bCs/>
+        </w:rPr>
+      </w:pPr>
+      <w:r>
+        <w:rPr>
+          <w:b/>
+          <w:bCs/>
+        </w:rPr>
+        <w:t>You said:</w:t>
+      </w:r>
+    </w:p>
+    <w:p>
+      <w:r>
+        <w:t xml:space="preserve"># Escape any special characters in names for regex </w:t>
+      </w:r>
+      <w:proofErr w:type="spellStart"/>
+      <w:r>
+        <w:t>escaped_variants</w:t>
+      </w:r>
+      <w:proofErr w:type="spellEnd"/>
+      <w:r>
+        <w:t xml:space="preserve"> = [</w:t>
+      </w:r>
+      <w:proofErr w:type="spellStart"/>
+      <w:r>
+        <w:t>re.escape</w:t>
+      </w:r>
+      <w:proofErr w:type="spellEnd"/>
+      <w:r>
+        <w:t xml:space="preserve">(name) for name in </w:t>
+      </w:r>
+      <w:proofErr w:type="spellStart"/>
+      <w:r>
+        <w:t>name_variants</w:t>
+      </w:r>
+      <w:proofErr w:type="spellEnd"/>
+      <w:r>
+        <w:t>] # Create a regex pattern that matches any of the name variants # \b ensures whole-word matches only pattern = r"\b(" + "|".join(</w:t>
+      </w:r>
+      <w:proofErr w:type="spellStart"/>
+      <w:r>
+        <w:t>escaped_variants</w:t>
+      </w:r>
+      <w:proofErr w:type="spellEnd"/>
+      <w:r>
+        <w:t>) + r")\b" # Store the regex pattern and initialize count to 0 patterns[</w:t>
+      </w:r>
+      <w:proofErr w:type="spellStart"/>
+      <w:r>
+        <w:t>asciiname</w:t>
+      </w:r>
+      <w:proofErr w:type="spellEnd"/>
+      <w:r>
+        <w:t>] = {"pattern": pattern, "count": } another error</w:t>
+      </w:r>
+    </w:p>
+    <w:p>
+      <w:pPr>
+        <w:rPr>
+          <w:b/>
+          <w:bCs/>
+        </w:rPr>
+      </w:pPr>
+      <w:r>
+        <w:rPr>
+          <w:b/>
+          <w:bCs/>
+        </w:rPr>
+        <w:t>ChatGPT said:</w:t>
+      </w:r>
+    </w:p>
+    <w:p>
+      <w:r>
+        <w:t>You're close — the issue is in this line:</w:t>
+      </w:r>
+    </w:p>
+    <w:p>
+      <w:r>
+        <w:t>python</w:t>
+      </w:r>
+    </w:p>
+    <w:p>
+      <w:proofErr w:type="spellStart"/>
+      <w:r>
+        <w:t>CopyEdit</w:t>
+      </w:r>
+      <w:proofErr w:type="spellEnd"/>
+    </w:p>
+    <w:p>
+      <w:r>
+        <w:t>patterns[</w:t>
+      </w:r>
+      <w:proofErr w:type="spellStart"/>
+      <w:r>
+        <w:t>asciiname</w:t>
+      </w:r>
+      <w:proofErr w:type="spellEnd"/>
+      <w:r>
+        <w:t>] = {"pattern": pattern, "count"</w:t>
+      </w:r>
+      <w:proofErr w:type="gramStart"/>
+      <w:r>
+        <w:t>: }</w:t>
+      </w:r>
+      <w:proofErr w:type="gramEnd"/>
+    </w:p>
+    <w:p>
+      <w:r>
+        <w:t>You're missing a value after "count</w:t>
+      </w:r>
+      <w:proofErr w:type="gramStart"/>
+      <w:r>
+        <w:t>":.</w:t>
+      </w:r>
+      <w:proofErr w:type="gramEnd"/>
+      <w:r>
+        <w:t xml:space="preserve"> Python is expecting you to assign something there (like 0), but it’s empty, so it throws a </w:t>
+      </w:r>
+      <w:proofErr w:type="spellStart"/>
+      <w:r>
+        <w:t>SyntaxError</w:t>
+      </w:r>
+      <w:proofErr w:type="spellEnd"/>
+      <w:r>
+        <w:t>.</w:t>
+      </w:r>
+    </w:p>
+    <w:p>
+      <w:r>
+        <w:t>To fix it, just initialize the count to 0 like this:</w:t>
+      </w:r>
+    </w:p>
+    <w:p>
+      <w:r>
+        <w:t>python</w:t>
+      </w:r>
+    </w:p>
+    <w:p>
+      <w:proofErr w:type="spellStart"/>
+      <w:r>
+        <w:t>CopyEdit</w:t>
+      </w:r>
+      <w:proofErr w:type="spellEnd"/>
+    </w:p>
+    <w:p>
+      <w:r>
+        <w:t>patterns[</w:t>
+      </w:r>
+      <w:proofErr w:type="spellStart"/>
+      <w:r>
+        <w:t>asciiname</w:t>
+      </w:r>
+      <w:proofErr w:type="spellEnd"/>
+      <w:r>
+        <w:t>] = {"pattern": pattern, "count": 0}</w:t>
+      </w:r>
+    </w:p>
+    <w:p>
+      <w:r>
+        <w:t>Let me know if you're planning to use this patterns dictionary for matching text later — I can help you write the matching loop too if you'd like.</w:t>
+      </w:r>
+    </w:p>
+    <w:p>
+      <w:r>
+        <w:t>4o</w:t>
+      </w:r>
+    </w:p>
+    <w:p>
+      <w:pPr>
+        <w:rPr>
+          <w:b/>
+          <w:bCs/>
+        </w:rPr>
+      </w:pPr>
+      <w:r>
+        <w:rPr>
+          <w:b/>
+          <w:bCs/>
+        </w:rPr>
+        <w:t>You said:</w:t>
+      </w:r>
+    </w:p>
+    <w:p>
+      <w:r>
+        <w:t>oh, got it. the 0 is missing</w:t>
+      </w:r>
+    </w:p>
+    <w:p>
+      <w:pPr>
+        <w:rPr>
+          <w:b/>
+          <w:bCs/>
+        </w:rPr>
+      </w:pPr>
+      <w:r>
+        <w:rPr>
+          <w:b/>
+          <w:bCs/>
+        </w:rPr>
+        <w:t>ChatGPT said:</w:t>
+      </w:r>
+    </w:p>
+    <w:p>
+      <w:r>
+        <w:t>Exactly! Just that little 0 missing — an easy fix.</w:t>
+      </w:r>
+    </w:p>
+    <w:p>
+      <w:r>
+        <w:t>If you need help applying these patterns to your text or counting matches, just let me know. Are you processing multiple articles or just one big text file?</w:t>
+      </w:r>
+    </w:p>
+    <w:p>
+      <w:r>
+        <w:t>4o</w:t>
+      </w:r>
+    </w:p>
+    <w:p>
+      <w:pPr>
+        <w:rPr>
+          <w:b/>
+          <w:bCs/>
+        </w:rPr>
+      </w:pPr>
+      <w:r>
+        <w:rPr>
+          <w:b/>
+          <w:bCs/>
+        </w:rPr>
+        <w:t>You said:</w:t>
+      </w:r>
+    </w:p>
+    <w:p>
+      <w:r>
+        <w:t>there are multiple articles</w:t>
+      </w:r>
+    </w:p>
+    <w:p>
+      <w:pPr>
+        <w:rPr>
+          <w:b/>
+          <w:bCs/>
+        </w:rPr>
+      </w:pPr>
+      <w:r>
+        <w:rPr>
+          <w:b/>
+          <w:bCs/>
+        </w:rPr>
+        <w:t>ChatGPT said:</w:t>
+      </w:r>
+    </w:p>
+    <w:p>
+      <w:r>
         <w:lastRenderedPageBreak/>
-        <w:t>df</w:t>
-      </w:r>
-      <w:proofErr w:type="spellEnd"/>
-      <w:r>
-        <w:t xml:space="preserve"> = </w:t>
-      </w:r>
-      <w:proofErr w:type="spellStart"/>
-      <w:proofErr w:type="gramStart"/>
-      <w:r>
-        <w:t>pd.DataFrame</w:t>
-      </w:r>
-      <w:proofErr w:type="spellEnd"/>
-      <w:proofErr w:type="gramEnd"/>
-      <w:r>
-        <w:t>(rows, columns=</w:t>
-      </w:r>
-      <w:proofErr w:type="spellStart"/>
-      <w:r>
-        <w:t>column_lit</w:t>
-      </w:r>
-      <w:proofErr w:type="spellEnd"/>
-      <w:r>
-        <w:t>)</w:t>
-      </w:r>
-    </w:p>
-    <w:p>
-      <w:r>
-        <w:t xml:space="preserve">If you share the full error message or the values of rows and </w:t>
-      </w:r>
-      <w:proofErr w:type="spellStart"/>
-      <w:r>
-        <w:t>column_lit</w:t>
-      </w:r>
-      <w:proofErr w:type="spellEnd"/>
-      <w:r>
-        <w:t>, I can give you a more exact fix. Would you like to do that?</w:t>
-      </w:r>
-    </w:p>
-    <w:p>
-      <w:r>
-        <w:t>4o</w:t>
-      </w:r>
-    </w:p>
-    <w:p>
-      <w:pPr>
-        <w:rPr>
-          <w:b/>
-          <w:bCs/>
-        </w:rPr>
-      </w:pPr>
-      <w:r>
-        <w:rPr>
-          <w:b/>
-          <w:bCs/>
-        </w:rPr>
-        <w:t>You said:</w:t>
-      </w:r>
-    </w:p>
-    <w:p>
-      <w:r>
-        <w:t xml:space="preserve">oh, sorry </w:t>
-      </w:r>
-      <w:proofErr w:type="spellStart"/>
-      <w:r>
-        <w:t>itsis</w:t>
-      </w:r>
-      <w:proofErr w:type="spellEnd"/>
-      <w:r>
-        <w:t xml:space="preserve"> the typo error. I had to write </w:t>
-      </w:r>
-      <w:proofErr w:type="gramStart"/>
-      <w:r>
-        <w:t>list</w:t>
-      </w:r>
-      <w:proofErr w:type="gramEnd"/>
-    </w:p>
-    <w:p>
-      <w:pPr>
-        <w:rPr>
-          <w:b/>
-          <w:bCs/>
-        </w:rPr>
-      </w:pPr>
-      <w:r>
-        <w:rPr>
-          <w:b/>
-          <w:bCs/>
-        </w:rPr>
-        <w:t>ChatGPT said:</w:t>
-      </w:r>
-    </w:p>
-    <w:p>
-      <w:r>
-        <w:t xml:space="preserve">Ah, that makes sense! </w:t>
-      </w:r>
-      <w:proofErr w:type="gramStart"/>
-      <w:r>
-        <w:t>Typos</w:t>
-      </w:r>
-      <w:proofErr w:type="gramEnd"/>
-      <w:r>
-        <w:t xml:space="preserve"> like that sneak in all the time — glad you caught it.</w:t>
-      </w:r>
-    </w:p>
-    <w:p>
-      <w:r>
-        <w:t>So just to confirm, you meant to write:</w:t>
-      </w:r>
-    </w:p>
-    <w:p>
-      <w:r>
-        <w:t>python</w:t>
-      </w:r>
-    </w:p>
-    <w:p>
-      <w:proofErr w:type="spellStart"/>
-      <w:r>
-        <w:t>CopyEdit</w:t>
-      </w:r>
-      <w:proofErr w:type="spellEnd"/>
-    </w:p>
-    <w:p>
-      <w:proofErr w:type="spellStart"/>
-      <w:r>
-        <w:t>df</w:t>
-      </w:r>
-      <w:proofErr w:type="spellEnd"/>
-      <w:r>
-        <w:t xml:space="preserve"> = </w:t>
-      </w:r>
-      <w:proofErr w:type="spellStart"/>
-      <w:proofErr w:type="gramStart"/>
-      <w:r>
-        <w:t>pd.DataFrame</w:t>
-      </w:r>
-      <w:proofErr w:type="spellEnd"/>
-      <w:proofErr w:type="gramEnd"/>
-      <w:r>
-        <w:t>(rows, columns=</w:t>
-      </w:r>
-      <w:proofErr w:type="spellStart"/>
-      <w:r>
-        <w:t>column_list</w:t>
-      </w:r>
-      <w:proofErr w:type="spellEnd"/>
-      <w:r>
-        <w:t>)</w:t>
-      </w:r>
-    </w:p>
-    <w:p>
-      <w:r>
-        <w:t xml:space="preserve">If you run into any more issues or need help cleaning or analyzing the data in your </w:t>
-      </w:r>
-      <w:proofErr w:type="spellStart"/>
-      <w:r>
-        <w:t>DataFrame</w:t>
-      </w:r>
-      <w:proofErr w:type="spellEnd"/>
-      <w:r>
-        <w:t>, I’m here for it. Are you planning to visualize the place mentions too?</w:t>
-      </w:r>
-    </w:p>
-    <w:p>
-      <w:r>
-        <w:t>4o</w:t>
-      </w:r>
-    </w:p>
-    <w:p>
-      <w:pPr>
-        <w:rPr>
-          <w:b/>
-          <w:bCs/>
-        </w:rPr>
-      </w:pPr>
-      <w:r>
-        <w:rPr>
-          <w:b/>
-          <w:bCs/>
-        </w:rPr>
-        <w:t>You said:</w:t>
-      </w:r>
-    </w:p>
-    <w:p>
-      <w:r>
-        <w:t xml:space="preserve"># Escape any special characters in names for regex </w:t>
-      </w:r>
-      <w:proofErr w:type="spellStart"/>
-      <w:r>
-        <w:t>escaped_variants</w:t>
-      </w:r>
-      <w:proofErr w:type="spellEnd"/>
-      <w:r>
-        <w:t xml:space="preserve"> = [</w:t>
-      </w:r>
-      <w:proofErr w:type="spellStart"/>
-      <w:r>
-        <w:t>re.escape</w:t>
-      </w:r>
-      <w:proofErr w:type="spellEnd"/>
-      <w:r>
-        <w:t xml:space="preserve">(name) for name in </w:t>
-      </w:r>
-      <w:proofErr w:type="spellStart"/>
-      <w:r>
-        <w:t>name_variants</w:t>
-      </w:r>
-      <w:proofErr w:type="spellEnd"/>
-      <w:r>
-        <w:t>] # Create a regex pattern that matches any of the name variants # \b ensures whole-word matches only pattern = r"\b(" + "|".join(</w:t>
-      </w:r>
-      <w:proofErr w:type="spellStart"/>
-      <w:r>
-        <w:t>escaped_variants</w:t>
-      </w:r>
-      <w:proofErr w:type="spellEnd"/>
-      <w:r>
-        <w:t>) + r")\b" # Store the regex pattern and initialize count to 0 patterns[</w:t>
-      </w:r>
-      <w:proofErr w:type="spellStart"/>
-      <w:r>
-        <w:t>asciiname</w:t>
-      </w:r>
-      <w:proofErr w:type="spellEnd"/>
-      <w:r>
-        <w:t>] = {"pattern": pattern, "count": } another error</w:t>
-      </w:r>
-    </w:p>
-    <w:p>
-      <w:pPr>
-        <w:rPr>
-          <w:b/>
-          <w:bCs/>
-        </w:rPr>
-      </w:pPr>
-      <w:r>
-        <w:rPr>
-          <w:b/>
-          <w:bCs/>
-        </w:rPr>
-        <w:t>ChatGPT said:</w:t>
-      </w:r>
-    </w:p>
-    <w:p>
-      <w:r>
-        <w:t>You're close — the issue is in this line:</w:t>
-      </w:r>
-    </w:p>
-    <w:p>
-      <w:r>
-        <w:t>python</w:t>
-      </w:r>
-    </w:p>
-    <w:p>
-      <w:proofErr w:type="spellStart"/>
-      <w:r>
-        <w:t>CopyEdit</w:t>
-      </w:r>
-      <w:proofErr w:type="spellEnd"/>
-    </w:p>
-    <w:p>
-      <w:r>
-        <w:t>patterns[</w:t>
-      </w:r>
-      <w:proofErr w:type="spellStart"/>
-      <w:r>
-        <w:t>asciiname</w:t>
-      </w:r>
-      <w:proofErr w:type="spellEnd"/>
-      <w:r>
-        <w:t>] = {"pattern": pattern, "count"</w:t>
-      </w:r>
-      <w:proofErr w:type="gramStart"/>
-      <w:r>
-        <w:t>: }</w:t>
-      </w:r>
-      <w:proofErr w:type="gramEnd"/>
-    </w:p>
-    <w:p>
-      <w:r>
-        <w:t>You're missing a value after "count</w:t>
-      </w:r>
-      <w:proofErr w:type="gramStart"/>
-      <w:r>
-        <w:t>":.</w:t>
-      </w:r>
-      <w:proofErr w:type="gramEnd"/>
-      <w:r>
-        <w:t xml:space="preserve"> Python is expecting you to assign something there (like 0), but it’s empty, so it throws a </w:t>
-      </w:r>
-      <w:proofErr w:type="spellStart"/>
-      <w:r>
-        <w:t>SyntaxError</w:t>
-      </w:r>
-      <w:proofErr w:type="spellEnd"/>
-      <w:r>
-        <w:t>.</w:t>
-      </w:r>
-    </w:p>
-    <w:p>
-      <w:r>
-        <w:t>To fix it, just initialize the count to 0 like this:</w:t>
-      </w:r>
-    </w:p>
-    <w:p>
-      <w:r>
-        <w:t>python</w:t>
-      </w:r>
-    </w:p>
-    <w:p>
-      <w:proofErr w:type="spellStart"/>
-      <w:r>
-        <w:t>CopyEdit</w:t>
-      </w:r>
-      <w:proofErr w:type="spellEnd"/>
-    </w:p>
-    <w:p>
-      <w:r>
-        <w:t>patterns[</w:t>
-      </w:r>
-      <w:proofErr w:type="spellStart"/>
-      <w:r>
-        <w:t>asciiname</w:t>
-      </w:r>
-      <w:proofErr w:type="spellEnd"/>
-      <w:r>
-        <w:t>] = {"pattern": pattern, "count": 0}</w:t>
-      </w:r>
-    </w:p>
-    <w:p>
-      <w:r>
-        <w:t>Let me know if you're planning to use this patterns dictionary for matching text later — I can help you write the matching loop too if you'd like.</w:t>
-      </w:r>
-    </w:p>
-    <w:p>
-      <w:r>
-        <w:t>4o</w:t>
-      </w:r>
-    </w:p>
-    <w:p>
-      <w:pPr>
-        <w:rPr>
-          <w:b/>
-          <w:bCs/>
-        </w:rPr>
-      </w:pPr>
-      <w:r>
-        <w:rPr>
-          <w:b/>
-          <w:bCs/>
-        </w:rPr>
-        <w:t>You said:</w:t>
-      </w:r>
-    </w:p>
-    <w:p>
-      <w:r>
-        <w:t>oh, got it. the 0 is missing</w:t>
-      </w:r>
-    </w:p>
-    <w:p>
-      <w:pPr>
-        <w:rPr>
-          <w:b/>
-          <w:bCs/>
-        </w:rPr>
-      </w:pPr>
-      <w:r>
-        <w:rPr>
-          <w:b/>
-          <w:bCs/>
-        </w:rPr>
-        <w:t>ChatGPT said:</w:t>
-      </w:r>
-    </w:p>
-    <w:p>
-      <w:r>
-        <w:t>Exactly! Just that little 0 missing — an easy fix.</w:t>
-      </w:r>
-    </w:p>
-    <w:p>
-      <w:r>
-        <w:t>If you need help applying these patterns to your text or counting matches, just let me know. Are you processing multiple articles or just one big text file?</w:t>
-      </w:r>
-    </w:p>
-    <w:p>
-      <w:r>
-        <w:t>4o</w:t>
-      </w:r>
-    </w:p>
-    <w:p>
-      <w:pPr>
-        <w:rPr>
-          <w:b/>
-          <w:bCs/>
-        </w:rPr>
-      </w:pPr>
-      <w:r>
-        <w:rPr>
-          <w:b/>
-          <w:bCs/>
-        </w:rPr>
-        <w:t>You said:</w:t>
-      </w:r>
-    </w:p>
-    <w:p>
-      <w:r>
-        <w:t>there are multiple articles</w:t>
-      </w:r>
-    </w:p>
-    <w:p>
-      <w:pPr>
-        <w:rPr>
-          <w:b/>
-          <w:bCs/>
-        </w:rPr>
-      </w:pPr>
-      <w:r>
-        <w:rPr>
-          <w:b/>
-          <w:bCs/>
-        </w:rPr>
-        <w:t>ChatGPT said:</w:t>
-      </w:r>
-    </w:p>
-    <w:p>
-      <w:r>
         <w:t>Perfect — working with multiple articles gives you a lot of flexibility for tracking mentions over time or by source.</w:t>
       </w:r>
     </w:p>
@@ -825,7 +832,6 @@
     </w:p>
     <w:p>
       <w:r>
-        <w:lastRenderedPageBreak/>
         <w:t>python</w:t>
       </w:r>
     </w:p>
@@ -1056,12 +1062,101 @@
         <w:t>Are you finding it useful, or do you feel like you want more of the "why" behind the code?</w:t>
       </w:r>
     </w:p>
-    <w:p>
-      <w:r>
-        <w:t>4o mini</w:t>
-      </w:r>
-    </w:p>
     <w:p/>
+    <w:p/>
+    <w:p/>
+    <w:p/>
+    <w:p/>
+    <w:p>
+      <w:r>
+        <w:t xml:space="preserve">Part 4A </w:t>
+      </w:r>
+    </w:p>
+    <w:p>
+      <w:r>
+        <w:rPr>
+          <w:b/>
+          <w:bCs/>
+        </w:rPr>
+        <w:t>You:</w:t>
+      </w:r>
+      <w:r>
+        <w:br/>
+        <w:t>I'm running the code to generate the map, but the place names are showing up in Farsi. I want them in English.</w:t>
+      </w:r>
+    </w:p>
+    <w:p>
+      <w:r>
+        <w:rPr>
+          <w:b/>
+          <w:bCs/>
+        </w:rPr>
+        <w:t>ChatGPT:</w:t>
+      </w:r>
+      <w:r>
+        <w:br/>
+        <w:t xml:space="preserve">That’s likely because the default </w:t>
+      </w:r>
+      <w:proofErr w:type="spellStart"/>
+      <w:r>
+        <w:t>Mapbox</w:t>
+      </w:r>
+      <w:proofErr w:type="spellEnd"/>
+      <w:r>
+        <w:t xml:space="preserve"> style includes local labels, which sometimes appear in the native script like Farsi. You can fix this by using a map style that forces English labels.</w:t>
+      </w:r>
+    </w:p>
+    <w:p>
+      <w:r>
+        <w:t xml:space="preserve">Try changing your </w:t>
+      </w:r>
+      <w:proofErr w:type="spellStart"/>
+      <w:r>
+        <w:t>mapbox_style</w:t>
+      </w:r>
+      <w:proofErr w:type="spellEnd"/>
+      <w:r>
+        <w:t xml:space="preserve"> to "carto-positron", which is a clean style with English place names. Here’s how you do it:</w:t>
+      </w:r>
+    </w:p>
+    <w:p>
+      <w:r>
+        <w:t>python</w:t>
+      </w:r>
+    </w:p>
+    <w:p>
+      <w:proofErr w:type="spellStart"/>
+      <w:r>
+        <w:t>CopyEdit</w:t>
+      </w:r>
+      <w:proofErr w:type="spellEnd"/>
+    </w:p>
+    <w:p>
+      <w:proofErr w:type="spellStart"/>
+      <w:r>
+        <w:t>mapbox_style</w:t>
+      </w:r>
+      <w:proofErr w:type="spellEnd"/>
+      <w:r>
+        <w:t>="carto-positron</w:t>
+      </w:r>
+      <w:proofErr w:type="gramStart"/>
+      <w:r>
+        <w:t>"  #</w:t>
+      </w:r>
+      <w:proofErr w:type="gramEnd"/>
+      <w:r>
+        <w:t xml:space="preserve"> Selected with help from ChatGPT for English map labels</w:t>
+      </w:r>
+    </w:p>
+    <w:p>
+      <w:r>
+        <w:t>Let me know if that solves the issue</w:t>
+      </w:r>
+      <w:r>
+        <w:t xml:space="preserve">. </w:t>
+      </w:r>
+    </w:p>
     <w:sectPr>
       <w:pgSz w:w="12240" w:h="15840"/>
       <w:pgMar w:top="1440" w:right="1440" w:bottom="1440" w:left="1440" w:header="720" w:footer="720" w:gutter="0"/>

</xml_diff>